<commit_message>
Male izmene u dokumentaciji
</commit_message>
<xml_diff>
--- a/Sendvic-Prva-faza-projekta.docx
+++ b/Sendvic-Prva-faza-projekta.docx
@@ -21,120 +21,7 @@
           <w:szCs w:val="44"/>
           <w:u w:val="single"/>
         </w:rPr>
-        <w:t xml:space="preserve">Prva </w:t>
-      </w:r>
-      <w:proofErr w:type="spellStart"/>
-      <w:r>
-        <w:rPr>
-          <w:b/>
-          <w:color w:val="404040" w:themeColor="text1" w:themeTint="BF"/>
-          <w:sz w:val="44"/>
-          <w:szCs w:val="44"/>
-          <w:u w:val="single"/>
-        </w:rPr>
-        <w:t>faza</w:t>
-      </w:r>
-      <w:proofErr w:type="spellEnd"/>
-      <w:r>
-        <w:rPr>
-          <w:b/>
-          <w:color w:val="404040" w:themeColor="text1" w:themeTint="BF"/>
-          <w:sz w:val="44"/>
-          <w:szCs w:val="44"/>
-          <w:u w:val="single"/>
-        </w:rPr>
-        <w:t xml:space="preserve"> </w:t>
-      </w:r>
-      <w:proofErr w:type="spellStart"/>
-      <w:r>
-        <w:rPr>
-          <w:b/>
-          <w:color w:val="404040" w:themeColor="text1" w:themeTint="BF"/>
-          <w:sz w:val="44"/>
-          <w:szCs w:val="44"/>
-          <w:u w:val="single"/>
-        </w:rPr>
-        <w:t>projekta</w:t>
-      </w:r>
-      <w:proofErr w:type="spellEnd"/>
-      <w:r>
-        <w:rPr>
-          <w:b/>
-          <w:color w:val="404040" w:themeColor="text1" w:themeTint="BF"/>
-          <w:sz w:val="44"/>
-          <w:szCs w:val="44"/>
-          <w:u w:val="single"/>
-        </w:rPr>
-        <w:t xml:space="preserve"> -</w:t>
-      </w:r>
-      <w:proofErr w:type="spellStart"/>
-      <w:r>
-        <w:rPr>
-          <w:b/>
-          <w:color w:val="404040" w:themeColor="text1" w:themeTint="BF"/>
-          <w:sz w:val="44"/>
-          <w:szCs w:val="44"/>
-          <w:u w:val="single"/>
-        </w:rPr>
-        <w:t>Sendvic</w:t>
-      </w:r>
-      <w:proofErr w:type="spellEnd"/>
-    </w:p>
-    <w:p>
-      <w:pPr>
-        <w:spacing w:line="240" w:lineRule="auto"/>
-        <w:rPr>
-          <w:sz w:val="28"/>
-          <w:szCs w:val="28"/>
-        </w:rPr>
-      </w:pPr>
-      <w:proofErr w:type="spellStart"/>
-      <w:r>
-        <w:rPr>
-          <w:sz w:val="28"/>
-          <w:szCs w:val="28"/>
-        </w:rPr>
-        <w:t>Uputstvo</w:t>
-      </w:r>
-      <w:proofErr w:type="spellEnd"/>
-      <w:r>
-        <w:rPr>
-          <w:sz w:val="28"/>
-          <w:szCs w:val="28"/>
-        </w:rPr>
-        <w:t xml:space="preserve"> </w:t>
-      </w:r>
-      <w:proofErr w:type="spellStart"/>
-      <w:r>
-        <w:rPr>
-          <w:sz w:val="28"/>
-          <w:szCs w:val="28"/>
-        </w:rPr>
-        <w:t>za</w:t>
-      </w:r>
-      <w:proofErr w:type="spellEnd"/>
-      <w:r>
-        <w:rPr>
-          <w:sz w:val="28"/>
-          <w:szCs w:val="28"/>
-        </w:rPr>
-        <w:t xml:space="preserve"> </w:t>
-      </w:r>
-      <w:proofErr w:type="spellStart"/>
-      <w:r>
-        <w:rPr>
-          <w:sz w:val="28"/>
-          <w:szCs w:val="28"/>
-        </w:rPr>
-        <w:t>igranje</w:t>
-      </w:r>
-      <w:proofErr w:type="spellEnd"/>
-      <w:r>
-        <w:rPr>
-          <w:sz w:val="28"/>
-          <w:szCs w:val="28"/>
-        </w:rPr>
-        <w:t>:</w:t>
+        <w:t>Prva faza projekta -Sendvic</w:t>
       </w:r>
     </w:p>
     <w:p>
@@ -150,71 +37,23 @@
           <w:sz w:val="28"/>
           <w:szCs w:val="28"/>
         </w:rPr>
-        <w:t>-</w:t>
+        <w:t>Uputstvo za igranje:</w:t>
       </w:r>
-      <w:proofErr w:type="spellStart"/>
+    </w:p>
+    <w:p>
+      <w:pPr>
+        <w:spacing w:line="240" w:lineRule="auto"/>
+        <w:rPr>
+          <w:sz w:val="28"/>
+          <w:szCs w:val="28"/>
+        </w:rPr>
+      </w:pPr>
       <w:r>
         <w:rPr>
           <w:sz w:val="28"/>
           <w:szCs w:val="28"/>
         </w:rPr>
-        <w:t>Igrica</w:t>
-      </w:r>
-      <w:proofErr w:type="spellEnd"/>
-      <w:r>
-        <w:rPr>
-          <w:sz w:val="28"/>
-          <w:szCs w:val="28"/>
-        </w:rPr>
-        <w:t xml:space="preserve"> se </w:t>
-      </w:r>
-      <w:proofErr w:type="spellStart"/>
-      <w:r>
-        <w:rPr>
-          <w:sz w:val="28"/>
-          <w:szCs w:val="28"/>
-        </w:rPr>
-        <w:t>startuje</w:t>
-      </w:r>
-      <w:proofErr w:type="spellEnd"/>
-      <w:r>
-        <w:rPr>
-          <w:sz w:val="28"/>
-          <w:szCs w:val="28"/>
-        </w:rPr>
-        <w:t xml:space="preserve"> </w:t>
-      </w:r>
-      <w:proofErr w:type="spellStart"/>
-      <w:r>
-        <w:rPr>
-          <w:sz w:val="28"/>
-          <w:szCs w:val="28"/>
-        </w:rPr>
-        <w:t>pozivanjem</w:t>
-      </w:r>
-      <w:proofErr w:type="spellEnd"/>
-      <w:r>
-        <w:rPr>
-          <w:sz w:val="28"/>
-          <w:szCs w:val="28"/>
-        </w:rPr>
-        <w:t xml:space="preserve"> </w:t>
-      </w:r>
-      <w:proofErr w:type="spellStart"/>
-      <w:r>
-        <w:rPr>
-          <w:sz w:val="28"/>
-          <w:szCs w:val="28"/>
-        </w:rPr>
-        <w:t>funkcije</w:t>
-      </w:r>
-      <w:proofErr w:type="spellEnd"/>
-      <w:r>
-        <w:rPr>
-          <w:sz w:val="28"/>
-          <w:szCs w:val="28"/>
-        </w:rPr>
-        <w:t xml:space="preserve"> main</w:t>
+        <w:t>-Igrica se startuje pozivanjem funkcije main</w:t>
       </w:r>
     </w:p>
     <w:p>
@@ -1197,6 +1036,24 @@
                 <w:lang w:val="da-DK"/>
               </w:rPr>
             </w:pPr>
+            <w:r>
+              <w:rPr>
+                <w:sz w:val="28"/>
+                <w:szCs w:val="28"/>
+                <w:lang w:val="da-DK"/>
+              </w:rPr>
+              <w:t>p</w:t>
+            </w:r>
+            <w:bookmarkStart w:id="0" w:name="_GoBack"/>
+            <w:bookmarkEnd w:id="0"/>
+            <w:r>
+              <w:rPr>
+                <w:sz w:val="28"/>
+                <w:szCs w:val="28"/>
+                <w:lang w:val="da-DK"/>
+              </w:rPr>
+              <w:t>roverava koliko je daleko trenutni potez od proslog poteza, odnosno koliko polja je udaljenost</w:t>
+            </w:r>
           </w:p>
         </w:tc>
       </w:tr>
@@ -1312,7 +1169,23 @@
                 <w:szCs w:val="28"/>
                 <w:lang w:val="da-DK"/>
               </w:rPr>
-              <w:t xml:space="preserve">proverava da li je igrac </w:t>
+              <w:t>proverava da li je</w:t>
+            </w:r>
+            <w:r>
+              <w:rPr>
+                <w:sz w:val="28"/>
+                <w:szCs w:val="28"/>
+                <w:lang w:val="da-DK"/>
+              </w:rPr>
+              <w:t xml:space="preserve"> kraj igre, odnosno dali </w:t>
+            </w:r>
+            <w:r>
+              <w:rPr>
+                <w:sz w:val="28"/>
+                <w:szCs w:val="28"/>
+                <w:lang w:val="da-DK"/>
+              </w:rPr>
+              <w:t xml:space="preserve"> igrac </w:t>
             </w:r>
             <w:r>
               <w:rPr>
@@ -1321,6 +1194,14 @@
                 <w:lang w:val="da-DK"/>
               </w:rPr>
               <w:t>poredjao 5 kuglica u nizu vertikalno ili dijagonalno</w:t>
+            </w:r>
+            <w:r>
+              <w:rPr>
+                <w:sz w:val="28"/>
+                <w:szCs w:val="28"/>
+                <w:lang w:val="da-DK"/>
+              </w:rPr>
+              <w:t xml:space="preserve"> ili bilo koji od igraca ima manje od 5 kuglica</w:t>
             </w:r>
           </w:p>
         </w:tc>
@@ -1374,17 +1255,7 @@
                 <w:szCs w:val="28"/>
                 <w:lang w:val="da-DK"/>
               </w:rPr>
-              <w:t>broji koliko uk</w:t>
-            </w:r>
-            <w:bookmarkStart w:id="0" w:name="_GoBack"/>
-            <w:bookmarkEnd w:id="0"/>
-            <w:r>
-              <w:rPr>
-                <w:sz w:val="28"/>
-                <w:szCs w:val="28"/>
-                <w:lang w:val="da-DK"/>
-              </w:rPr>
-              <w:t>upno ’x’ kuglica ima na tabeli</w:t>
+              <w:t>broji koliko ukupno ’x’ kuglica ima na tabeli</w:t>
             </w:r>
           </w:p>
         </w:tc>
@@ -1766,47 +1637,7 @@
                 <w:szCs w:val="28"/>
                 <w:lang w:val="da-DK"/>
               </w:rPr>
-              <w:t>b</w:t>
-            </w:r>
-            <w:r>
-              <w:rPr>
-                <w:sz w:val="28"/>
-                <w:szCs w:val="28"/>
-                <w:lang w:val="da-DK"/>
-              </w:rPr>
-              <w:t>roji</w:t>
-            </w:r>
-            <w:r>
-              <w:rPr>
-                <w:sz w:val="28"/>
-                <w:szCs w:val="28"/>
-                <w:lang w:val="da-DK"/>
-              </w:rPr>
-              <w:t xml:space="preserve"> kuglice</w:t>
-            </w:r>
-            <w:r>
-              <w:rPr>
-                <w:sz w:val="28"/>
-                <w:szCs w:val="28"/>
-                <w:lang w:val="da-DK"/>
-              </w:rPr>
-              <w:t xml:space="preserve"> </w:t>
-            </w:r>
-            <w:r>
-              <w:rPr>
-                <w:sz w:val="28"/>
-                <w:szCs w:val="28"/>
-                <w:lang w:val="da-DK"/>
-              </w:rPr>
-              <w:t>vertikalno</w:t>
-            </w:r>
-            <w:r>
-              <w:rPr>
-                <w:sz w:val="28"/>
-                <w:szCs w:val="28"/>
-                <w:lang w:val="da-DK"/>
-              </w:rPr>
-              <w:t xml:space="preserve"> na gore od poslednje odigranog poteza</w:t>
+              <w:t>broji kuglice vertikalno na gore od poslednje odigranog poteza</w:t>
             </w:r>
           </w:p>
         </w:tc>
@@ -1860,47 +1691,7 @@
                 <w:szCs w:val="28"/>
                 <w:lang w:val="da-DK"/>
               </w:rPr>
-              <w:t>b</w:t>
-            </w:r>
-            <w:r>
-              <w:rPr>
-                <w:sz w:val="28"/>
-                <w:szCs w:val="28"/>
-                <w:lang w:val="da-DK"/>
-              </w:rPr>
-              <w:t xml:space="preserve">roji kuglice </w:t>
-            </w:r>
-            <w:r>
-              <w:rPr>
-                <w:sz w:val="28"/>
-                <w:szCs w:val="28"/>
-                <w:lang w:val="da-DK"/>
-              </w:rPr>
-              <w:t>dijagonalno</w:t>
-            </w:r>
-            <w:r>
-              <w:rPr>
-                <w:sz w:val="28"/>
-                <w:szCs w:val="28"/>
-                <w:lang w:val="da-DK"/>
-              </w:rPr>
-              <w:t xml:space="preserve"> na </w:t>
-            </w:r>
-            <w:r>
-              <w:rPr>
-                <w:sz w:val="28"/>
-                <w:szCs w:val="28"/>
-                <w:lang w:val="da-DK"/>
-              </w:rPr>
-              <w:t>dole</w:t>
-            </w:r>
-            <w:r>
-              <w:rPr>
-                <w:sz w:val="28"/>
-                <w:szCs w:val="28"/>
-                <w:lang w:val="da-DK"/>
-              </w:rPr>
-              <w:t xml:space="preserve"> od poslednje odigranog poteza</w:t>
+              <w:t>broji kuglice dijagonalno na dole od poslednje odigranog poteza</w:t>
             </w:r>
           </w:p>
         </w:tc>
@@ -1955,31 +1746,7 @@
                 <w:szCs w:val="28"/>
                 <w:lang w:val="da-DK"/>
               </w:rPr>
-              <w:t>b</w:t>
-            </w:r>
-            <w:r>
-              <w:rPr>
-                <w:sz w:val="28"/>
-                <w:szCs w:val="28"/>
-                <w:lang w:val="da-DK"/>
-              </w:rPr>
-              <w:t xml:space="preserve">roji kuglice vertikalno na </w:t>
-            </w:r>
-            <w:r>
-              <w:rPr>
-                <w:sz w:val="28"/>
-                <w:szCs w:val="28"/>
-                <w:lang w:val="da-DK"/>
-              </w:rPr>
-              <w:t>dole</w:t>
-            </w:r>
-            <w:r>
-              <w:rPr>
-                <w:sz w:val="28"/>
-                <w:szCs w:val="28"/>
-                <w:lang w:val="da-DK"/>
-              </w:rPr>
-              <w:t xml:space="preserve"> od poslednje odigranog poteza</w:t>
+              <w:t>broji kuglice vertikalno na dole od poslednje odigranog poteza</w:t>
             </w:r>
           </w:p>
         </w:tc>

</xml_diff>